<commit_message>
añadida función de comprobar bots activos
</commit_message>
<xml_diff>
--- a/Memoria/Diseño de la base de datos.docx
+++ b/Memoria/Diseño de la base de datos.docx
@@ -6875,9 +6875,576 @@
       <w:r>
         <w:t>', '2010-04-01')])])</w:t>
       </w:r>
+    </w:p>
+    <w:p/>
+    <w:p>
+      <w:r>
+        <w:t xml:space="preserve">Información del usuario obtenida de </w:t>
+      </w:r>
+      <w:proofErr w:type="spellStart"/>
+      <w:r>
+        <w:t>auth</w:t>
+      </w:r>
+      <w:proofErr w:type="spellEnd"/>
+      <w:r>
+        <w:t xml:space="preserve"> </w:t>
+      </w:r>
+      <w:proofErr w:type="spellStart"/>
+      <w:r>
+        <w:t>google</w:t>
+      </w:r>
+      <w:proofErr w:type="spellEnd"/>
+    </w:p>
+    <w:p>
+      <w:pPr>
+        <w:rPr>
+          <w:lang w:val="en-US"/>
+        </w:rPr>
+      </w:pPr>
+      <w:r>
+        <w:rPr>
+          <w:lang w:val="en-US"/>
+        </w:rPr>
+        <w:t>{"email": "luisfergoza@gmail.com", "</w:t>
+      </w:r>
+      <w:proofErr w:type="spellStart"/>
+      <w:r>
+        <w:rPr>
+          <w:lang w:val="en-US"/>
+        </w:rPr>
+        <w:t>family_name</w:t>
+      </w:r>
+      <w:proofErr w:type="spellEnd"/>
+      <w:r>
+        <w:rPr>
+          <w:lang w:val="en-US"/>
+        </w:rPr>
+        <w:t>": "Moreno", "</w:t>
+      </w:r>
+      <w:proofErr w:type="spellStart"/>
+      <w:r>
+        <w:rPr>
+          <w:lang w:val="en-US"/>
+        </w:rPr>
+        <w:t>given_name</w:t>
+      </w:r>
+      <w:proofErr w:type="spellEnd"/>
+      <w:r>
+        <w:rPr>
+          <w:lang w:val="en-US"/>
+        </w:rPr>
+        <w:t>": "Luis Fernando", "id": "10193355041924035", "locale": "</w:t>
+      </w:r>
+      <w:proofErr w:type="spellStart"/>
+      <w:r>
+        <w:rPr>
+          <w:lang w:val="en-US"/>
+        </w:rPr>
+        <w:t>es</w:t>
+      </w:r>
+      <w:proofErr w:type="spellEnd"/>
+      <w:r>
+        <w:rPr>
+          <w:lang w:val="en-US"/>
+        </w:rPr>
+        <w:t>", "name": "Luis Fernando Moreno", "picture": "https://lh3.googleusercontent.com/a/AAcHTtc4dsCshAhX7lD0ibxa-Wwl9aBBl47je0Yh-x3KSSs=s96-c", "</w:t>
+      </w:r>
+      <w:proofErr w:type="spellStart"/>
+      <w:r>
+        <w:rPr>
+          <w:lang w:val="en-US"/>
+        </w:rPr>
+        <w:t>verified_email</w:t>
+      </w:r>
+      <w:proofErr w:type="spellEnd"/>
+      <w:r>
+        <w:rPr>
+          <w:lang w:val="en-US"/>
+        </w:rPr>
+        <w:t>": true}</w:t>
+      </w:r>
+    </w:p>
+    <w:p>
+      <w:pPr>
+        <w:rPr>
+          <w:lang w:val="en-US"/>
+        </w:rPr>
+      </w:pPr>
+    </w:p>
+    <w:p>
+      <w:pPr>
+        <w:rPr>
+          <w:lang w:val="en-US"/>
+        </w:rPr>
+      </w:pPr>
       <w:bookmarkStart w:id="0" w:name="_GoBack"/>
       <w:bookmarkEnd w:id="0"/>
     </w:p>
+    <w:p>
+      <w:pPr>
+        <w:rPr>
+          <w:lang w:val="en-US"/>
+        </w:rPr>
+      </w:pPr>
+    </w:p>
+    <w:p>
+      <w:pPr>
+        <w:shd w:val="clear" w:color="auto" w:fill="000C18"/>
+        <w:spacing w:after="0" w:line="285" w:lineRule="atLeast"/>
+        <w:rPr>
+          <w:rFonts w:ascii="Consolas" w:eastAsia="Times New Roman" w:hAnsi="Consolas" w:cs="Times New Roman"/>
+          <w:color w:val="6688CC"/>
+          <w:sz w:val="21"/>
+          <w:szCs w:val="21"/>
+          <w:lang w:eastAsia="es-ES"/>
+        </w:rPr>
+      </w:pPr>
+    </w:p>
+    <w:p>
+      <w:pPr>
+        <w:shd w:val="clear" w:color="auto" w:fill="000C18"/>
+        <w:spacing w:after="0" w:line="285" w:lineRule="atLeast"/>
+        <w:rPr>
+          <w:rFonts w:ascii="Consolas" w:eastAsia="Times New Roman" w:hAnsi="Consolas" w:cs="Times New Roman"/>
+          <w:color w:val="6688CC"/>
+          <w:sz w:val="21"/>
+          <w:szCs w:val="21"/>
+          <w:lang w:eastAsia="es-ES"/>
+        </w:rPr>
+      </w:pPr>
+      <w:r>
+        <w:rPr>
+          <w:rFonts w:ascii="Consolas" w:eastAsia="Times New Roman" w:hAnsi="Consolas" w:cs="Times New Roman"/>
+          <w:color w:val="6688CC"/>
+          <w:sz w:val="21"/>
+          <w:szCs w:val="21"/>
+          <w:lang w:eastAsia="es-ES"/>
+        </w:rPr>
+        <w:t xml:space="preserve">            </w:t>
+      </w:r>
+      <w:r>
+        <w:rPr>
+          <w:rFonts w:ascii="Consolas" w:eastAsia="Times New Roman" w:hAnsi="Consolas" w:cs="Times New Roman"/>
+          <w:color w:val="384887"/>
+          <w:sz w:val="21"/>
+          <w:szCs w:val="21"/>
+          <w:lang w:eastAsia="es-ES"/>
+        </w:rPr>
+        <w:t># Verificar el formato de las horas (HH:MM:SS)</w:t>
+      </w:r>
+    </w:p>
+    <w:p>
+      <w:pPr>
+        <w:shd w:val="clear" w:color="auto" w:fill="000C18"/>
+        <w:spacing w:after="0" w:line="285" w:lineRule="atLeast"/>
+        <w:rPr>
+          <w:rFonts w:ascii="Consolas" w:eastAsia="Times New Roman" w:hAnsi="Consolas" w:cs="Times New Roman"/>
+          <w:color w:val="6688CC"/>
+          <w:sz w:val="21"/>
+          <w:szCs w:val="21"/>
+          <w:lang w:eastAsia="es-ES"/>
+        </w:rPr>
+      </w:pPr>
+      <w:r>
+        <w:rPr>
+          <w:rFonts w:ascii="Consolas" w:eastAsia="Times New Roman" w:hAnsi="Consolas" w:cs="Times New Roman"/>
+          <w:color w:val="6688CC"/>
+          <w:sz w:val="21"/>
+          <w:szCs w:val="21"/>
+          <w:lang w:eastAsia="es-ES"/>
+        </w:rPr>
+        <w:t xml:space="preserve">            </w:t>
+      </w:r>
+      <w:r>
+        <w:rPr>
+          <w:rFonts w:ascii="Consolas" w:eastAsia="Times New Roman" w:hAnsi="Consolas" w:cs="Times New Roman"/>
+          <w:color w:val="384887"/>
+          <w:sz w:val="21"/>
+          <w:szCs w:val="21"/>
+          <w:lang w:eastAsia="es-ES"/>
+        </w:rPr>
+        <w:t xml:space="preserve"># </w:t>
+      </w:r>
+      <w:proofErr w:type="spellStart"/>
+      <w:r>
+        <w:rPr>
+          <w:rFonts w:ascii="Consolas" w:eastAsia="Times New Roman" w:hAnsi="Consolas" w:cs="Times New Roman"/>
+          <w:color w:val="384887"/>
+          <w:sz w:val="21"/>
+          <w:szCs w:val="21"/>
+          <w:lang w:eastAsia="es-ES"/>
+        </w:rPr>
+        <w:t>hora_inicio_valida</w:t>
+      </w:r>
+      <w:proofErr w:type="spellEnd"/>
+      <w:r>
+        <w:rPr>
+          <w:rFonts w:ascii="Consolas" w:eastAsia="Times New Roman" w:hAnsi="Consolas" w:cs="Times New Roman"/>
+          <w:color w:val="384887"/>
+          <w:sz w:val="21"/>
+          <w:szCs w:val="21"/>
+          <w:lang w:eastAsia="es-ES"/>
+        </w:rPr>
+        <w:t xml:space="preserve"> = </w:t>
+      </w:r>
+      <w:proofErr w:type="spellStart"/>
+      <w:proofErr w:type="gramStart"/>
+      <w:r>
+        <w:rPr>
+          <w:rFonts w:ascii="Consolas" w:eastAsia="Times New Roman" w:hAnsi="Consolas" w:cs="Times New Roman"/>
+          <w:color w:val="384887"/>
+          <w:sz w:val="21"/>
+          <w:szCs w:val="21"/>
+          <w:lang w:eastAsia="es-ES"/>
+        </w:rPr>
+        <w:t>re.match</w:t>
+      </w:r>
+      <w:proofErr w:type="spellEnd"/>
+      <w:r>
+        <w:rPr>
+          <w:rFonts w:ascii="Consolas" w:eastAsia="Times New Roman" w:hAnsi="Consolas" w:cs="Times New Roman"/>
+          <w:color w:val="384887"/>
+          <w:sz w:val="21"/>
+          <w:szCs w:val="21"/>
+          <w:lang w:eastAsia="es-ES"/>
+        </w:rPr>
+        <w:t>(</w:t>
+      </w:r>
+      <w:proofErr w:type="gramEnd"/>
+      <w:r>
+        <w:rPr>
+          <w:rFonts w:ascii="Consolas" w:eastAsia="Times New Roman" w:hAnsi="Consolas" w:cs="Times New Roman"/>
+          <w:color w:val="384887"/>
+          <w:sz w:val="21"/>
+          <w:szCs w:val="21"/>
+          <w:lang w:eastAsia="es-ES"/>
+        </w:rPr>
+        <w:t xml:space="preserve">r'^\d{2}:\d{2}:\d{2}$', </w:t>
+      </w:r>
+      <w:proofErr w:type="spellStart"/>
+      <w:r>
+        <w:rPr>
+          <w:rFonts w:ascii="Consolas" w:eastAsia="Times New Roman" w:hAnsi="Consolas" w:cs="Times New Roman"/>
+          <w:color w:val="384887"/>
+          <w:sz w:val="21"/>
+          <w:szCs w:val="21"/>
+          <w:lang w:eastAsia="es-ES"/>
+        </w:rPr>
+        <w:t>hora_inicio_actividad</w:t>
+      </w:r>
+      <w:proofErr w:type="spellEnd"/>
+      <w:r>
+        <w:rPr>
+          <w:rFonts w:ascii="Consolas" w:eastAsia="Times New Roman" w:hAnsi="Consolas" w:cs="Times New Roman"/>
+          <w:color w:val="384887"/>
+          <w:sz w:val="21"/>
+          <w:szCs w:val="21"/>
+          <w:lang w:eastAsia="es-ES"/>
+        </w:rPr>
+        <w:t>)</w:t>
+      </w:r>
+    </w:p>
+    <w:p>
+      <w:pPr>
+        <w:shd w:val="clear" w:color="auto" w:fill="000C18"/>
+        <w:spacing w:after="0" w:line="285" w:lineRule="atLeast"/>
+        <w:rPr>
+          <w:rFonts w:ascii="Consolas" w:eastAsia="Times New Roman" w:hAnsi="Consolas" w:cs="Times New Roman"/>
+          <w:color w:val="6688CC"/>
+          <w:sz w:val="21"/>
+          <w:szCs w:val="21"/>
+          <w:lang w:eastAsia="es-ES"/>
+        </w:rPr>
+      </w:pPr>
+      <w:r>
+        <w:rPr>
+          <w:rFonts w:ascii="Consolas" w:eastAsia="Times New Roman" w:hAnsi="Consolas" w:cs="Times New Roman"/>
+          <w:color w:val="6688CC"/>
+          <w:sz w:val="21"/>
+          <w:szCs w:val="21"/>
+          <w:lang w:eastAsia="es-ES"/>
+        </w:rPr>
+        <w:t xml:space="preserve">            </w:t>
+      </w:r>
+      <w:r>
+        <w:rPr>
+          <w:rFonts w:ascii="Consolas" w:eastAsia="Times New Roman" w:hAnsi="Consolas" w:cs="Times New Roman"/>
+          <w:color w:val="384887"/>
+          <w:sz w:val="21"/>
+          <w:szCs w:val="21"/>
+          <w:lang w:eastAsia="es-ES"/>
+        </w:rPr>
+        <w:t xml:space="preserve"># </w:t>
+      </w:r>
+      <w:proofErr w:type="spellStart"/>
+      <w:r>
+        <w:rPr>
+          <w:rFonts w:ascii="Consolas" w:eastAsia="Times New Roman" w:hAnsi="Consolas" w:cs="Times New Roman"/>
+          <w:color w:val="384887"/>
+          <w:sz w:val="21"/>
+          <w:szCs w:val="21"/>
+          <w:lang w:eastAsia="es-ES"/>
+        </w:rPr>
+        <w:t>hora_fin_valida</w:t>
+      </w:r>
+      <w:proofErr w:type="spellEnd"/>
+      <w:r>
+        <w:rPr>
+          <w:rFonts w:ascii="Consolas" w:eastAsia="Times New Roman" w:hAnsi="Consolas" w:cs="Times New Roman"/>
+          <w:color w:val="384887"/>
+          <w:sz w:val="21"/>
+          <w:szCs w:val="21"/>
+          <w:lang w:eastAsia="es-ES"/>
+        </w:rPr>
+        <w:t xml:space="preserve"> = </w:t>
+      </w:r>
+      <w:proofErr w:type="spellStart"/>
+      <w:proofErr w:type="gramStart"/>
+      <w:r>
+        <w:rPr>
+          <w:rFonts w:ascii="Consolas" w:eastAsia="Times New Roman" w:hAnsi="Consolas" w:cs="Times New Roman"/>
+          <w:color w:val="384887"/>
+          <w:sz w:val="21"/>
+          <w:szCs w:val="21"/>
+          <w:lang w:eastAsia="es-ES"/>
+        </w:rPr>
+        <w:t>re.match</w:t>
+      </w:r>
+      <w:proofErr w:type="spellEnd"/>
+      <w:r>
+        <w:rPr>
+          <w:rFonts w:ascii="Consolas" w:eastAsia="Times New Roman" w:hAnsi="Consolas" w:cs="Times New Roman"/>
+          <w:color w:val="384887"/>
+          <w:sz w:val="21"/>
+          <w:szCs w:val="21"/>
+          <w:lang w:eastAsia="es-ES"/>
+        </w:rPr>
+        <w:t>(</w:t>
+      </w:r>
+      <w:proofErr w:type="gramEnd"/>
+      <w:r>
+        <w:rPr>
+          <w:rFonts w:ascii="Consolas" w:eastAsia="Times New Roman" w:hAnsi="Consolas" w:cs="Times New Roman"/>
+          <w:color w:val="384887"/>
+          <w:sz w:val="21"/>
+          <w:szCs w:val="21"/>
+          <w:lang w:eastAsia="es-ES"/>
+        </w:rPr>
+        <w:t xml:space="preserve">r'^\d{2}:\d{2}:\d{2}$', </w:t>
+      </w:r>
+      <w:proofErr w:type="spellStart"/>
+      <w:r>
+        <w:rPr>
+          <w:rFonts w:ascii="Consolas" w:eastAsia="Times New Roman" w:hAnsi="Consolas" w:cs="Times New Roman"/>
+          <w:color w:val="384887"/>
+          <w:sz w:val="21"/>
+          <w:szCs w:val="21"/>
+          <w:lang w:eastAsia="es-ES"/>
+        </w:rPr>
+        <w:t>hora_fin_actividad</w:t>
+      </w:r>
+      <w:proofErr w:type="spellEnd"/>
+      <w:r>
+        <w:rPr>
+          <w:rFonts w:ascii="Consolas" w:eastAsia="Times New Roman" w:hAnsi="Consolas" w:cs="Times New Roman"/>
+          <w:color w:val="384887"/>
+          <w:sz w:val="21"/>
+          <w:szCs w:val="21"/>
+          <w:lang w:eastAsia="es-ES"/>
+        </w:rPr>
+        <w:t>)</w:t>
+      </w:r>
+    </w:p>
+    <w:p>
+      <w:pPr>
+        <w:shd w:val="clear" w:color="auto" w:fill="000C18"/>
+        <w:spacing w:after="0" w:line="285" w:lineRule="atLeast"/>
+        <w:rPr>
+          <w:rFonts w:ascii="Consolas" w:eastAsia="Times New Roman" w:hAnsi="Consolas" w:cs="Times New Roman"/>
+          <w:color w:val="6688CC"/>
+          <w:sz w:val="21"/>
+          <w:szCs w:val="21"/>
+          <w:lang w:eastAsia="es-ES"/>
+        </w:rPr>
+      </w:pPr>
+      <w:r>
+        <w:rPr>
+          <w:rFonts w:ascii="Consolas" w:eastAsia="Times New Roman" w:hAnsi="Consolas" w:cs="Times New Roman"/>
+          <w:color w:val="6688CC"/>
+          <w:sz w:val="21"/>
+          <w:szCs w:val="21"/>
+          <w:lang w:eastAsia="es-ES"/>
+        </w:rPr>
+        <w:t xml:space="preserve">            </w:t>
+      </w:r>
+      <w:r>
+        <w:rPr>
+          <w:rFonts w:ascii="Consolas" w:eastAsia="Times New Roman" w:hAnsi="Consolas" w:cs="Times New Roman"/>
+          <w:color w:val="384887"/>
+          <w:sz w:val="21"/>
+          <w:szCs w:val="21"/>
+          <w:lang w:eastAsia="es-ES"/>
+        </w:rPr>
+        <w:t xml:space="preserve"># </w:t>
+      </w:r>
+      <w:proofErr w:type="gramStart"/>
+      <w:r>
+        <w:rPr>
+          <w:rFonts w:ascii="Consolas" w:eastAsia="Times New Roman" w:hAnsi="Consolas" w:cs="Times New Roman"/>
+          <w:color w:val="384887"/>
+          <w:sz w:val="21"/>
+          <w:szCs w:val="21"/>
+          <w:lang w:eastAsia="es-ES"/>
+        </w:rPr>
+        <w:t>patrón</w:t>
+      </w:r>
+      <w:proofErr w:type="gramEnd"/>
+      <w:r>
+        <w:rPr>
+          <w:rFonts w:ascii="Consolas" w:eastAsia="Times New Roman" w:hAnsi="Consolas" w:cs="Times New Roman"/>
+          <w:color w:val="384887"/>
+          <w:sz w:val="21"/>
+          <w:szCs w:val="21"/>
+          <w:lang w:eastAsia="es-ES"/>
+        </w:rPr>
+        <w:t xml:space="preserve"> para comprobar solo horas y minutos:</w:t>
+      </w:r>
+    </w:p>
+    <w:p>
+      <w:pPr>
+        <w:shd w:val="clear" w:color="auto" w:fill="000C18"/>
+        <w:spacing w:after="0" w:line="285" w:lineRule="atLeast"/>
+        <w:rPr>
+          <w:rFonts w:ascii="Consolas" w:eastAsia="Times New Roman" w:hAnsi="Consolas" w:cs="Times New Roman"/>
+          <w:color w:val="6688CC"/>
+          <w:sz w:val="21"/>
+          <w:szCs w:val="21"/>
+          <w:lang w:eastAsia="es-ES"/>
+        </w:rPr>
+      </w:pPr>
+      <w:r>
+        <w:rPr>
+          <w:rFonts w:ascii="Consolas" w:eastAsia="Times New Roman" w:hAnsi="Consolas" w:cs="Times New Roman"/>
+          <w:color w:val="6688CC"/>
+          <w:sz w:val="21"/>
+          <w:szCs w:val="21"/>
+          <w:lang w:eastAsia="es-ES"/>
+        </w:rPr>
+        <w:t xml:space="preserve">            </w:t>
+      </w:r>
+      <w:r>
+        <w:rPr>
+          <w:rFonts w:ascii="Consolas" w:eastAsia="Times New Roman" w:hAnsi="Consolas" w:cs="Times New Roman"/>
+          <w:color w:val="384887"/>
+          <w:sz w:val="21"/>
+          <w:szCs w:val="21"/>
+          <w:lang w:eastAsia="es-ES"/>
+        </w:rPr>
+        <w:t xml:space="preserve"># </w:t>
+      </w:r>
+      <w:proofErr w:type="gramStart"/>
+      <w:r>
+        <w:rPr>
+          <w:rFonts w:ascii="Consolas" w:eastAsia="Times New Roman" w:hAnsi="Consolas" w:cs="Times New Roman"/>
+          <w:color w:val="384887"/>
+          <w:sz w:val="21"/>
+          <w:szCs w:val="21"/>
+          <w:lang w:eastAsia="es-ES"/>
+        </w:rPr>
+        <w:t>r</w:t>
+      </w:r>
+      <w:proofErr w:type="gramEnd"/>
+      <w:r>
+        <w:rPr>
+          <w:rFonts w:ascii="Consolas" w:eastAsia="Times New Roman" w:hAnsi="Consolas" w:cs="Times New Roman"/>
+          <w:color w:val="384887"/>
+          <w:sz w:val="21"/>
+          <w:szCs w:val="21"/>
+          <w:lang w:eastAsia="es-ES"/>
+        </w:rPr>
+        <w:t>'^([01]\d|2[0-3]):([0-5]\d)$'</w:t>
+      </w:r>
+    </w:p>
+    <w:p>
+      <w:pPr>
+        <w:shd w:val="clear" w:color="auto" w:fill="000C18"/>
+        <w:spacing w:after="0" w:line="285" w:lineRule="atLeast"/>
+        <w:rPr>
+          <w:rFonts w:ascii="Consolas" w:eastAsia="Times New Roman" w:hAnsi="Consolas" w:cs="Times New Roman"/>
+          <w:color w:val="6688CC"/>
+          <w:sz w:val="21"/>
+          <w:szCs w:val="21"/>
+          <w:lang w:eastAsia="es-ES"/>
+        </w:rPr>
+      </w:pPr>
+    </w:p>
+    <w:p>
+      <w:pPr>
+        <w:shd w:val="clear" w:color="auto" w:fill="000C18"/>
+        <w:spacing w:after="0" w:line="285" w:lineRule="atLeast"/>
+        <w:rPr>
+          <w:rFonts w:ascii="Consolas" w:eastAsia="Times New Roman" w:hAnsi="Consolas" w:cs="Times New Roman"/>
+          <w:color w:val="6688CC"/>
+          <w:sz w:val="21"/>
+          <w:szCs w:val="21"/>
+          <w:lang w:eastAsia="es-ES"/>
+        </w:rPr>
+      </w:pPr>
+      <w:r>
+        <w:rPr>
+          <w:rFonts w:ascii="Consolas" w:eastAsia="Times New Roman" w:hAnsi="Consolas" w:cs="Times New Roman"/>
+          <w:color w:val="6688CC"/>
+          <w:sz w:val="21"/>
+          <w:szCs w:val="21"/>
+          <w:lang w:eastAsia="es-ES"/>
+        </w:rPr>
+        <w:t xml:space="preserve">            </w:t>
+      </w:r>
+      <w:r>
+        <w:rPr>
+          <w:rFonts w:ascii="Consolas" w:eastAsia="Times New Roman" w:hAnsi="Consolas" w:cs="Times New Roman"/>
+          <w:color w:val="384887"/>
+          <w:sz w:val="21"/>
+          <w:szCs w:val="21"/>
+          <w:lang w:eastAsia="es-ES"/>
+        </w:rPr>
+        <w:t xml:space="preserve"># tendremos que asegurarnos de en qué formato nos llegan las horas para poder </w:t>
+      </w:r>
+    </w:p>
+    <w:p>
+      <w:pPr>
+        <w:shd w:val="clear" w:color="auto" w:fill="000C18"/>
+        <w:spacing w:after="0" w:line="285" w:lineRule="atLeast"/>
+        <w:rPr>
+          <w:rFonts w:ascii="Consolas" w:eastAsia="Times New Roman" w:hAnsi="Consolas" w:cs="Times New Roman"/>
+          <w:color w:val="6688CC"/>
+          <w:sz w:val="21"/>
+          <w:szCs w:val="21"/>
+          <w:lang w:eastAsia="es-ES"/>
+        </w:rPr>
+      </w:pPr>
+      <w:r>
+        <w:rPr>
+          <w:rFonts w:ascii="Consolas" w:eastAsia="Times New Roman" w:hAnsi="Consolas" w:cs="Times New Roman"/>
+          <w:color w:val="6688CC"/>
+          <w:sz w:val="21"/>
+          <w:szCs w:val="21"/>
+          <w:lang w:eastAsia="es-ES"/>
+        </w:rPr>
+        <w:t xml:space="preserve">            </w:t>
+      </w:r>
+      <w:r>
+        <w:rPr>
+          <w:rFonts w:ascii="Consolas" w:eastAsia="Times New Roman" w:hAnsi="Consolas" w:cs="Times New Roman"/>
+          <w:color w:val="384887"/>
+          <w:sz w:val="21"/>
+          <w:szCs w:val="21"/>
+          <w:lang w:eastAsia="es-ES"/>
+        </w:rPr>
+        <w:t># comprobar de una manera u otra</w:t>
+      </w:r>
+    </w:p>
+    <w:p/>
     <w:sectPr>
       <w:pgSz w:w="11906" w:h="16838"/>
       <w:pgMar w:top="1417" w:right="1701" w:bottom="1417" w:left="1701" w:header="708" w:footer="708" w:gutter="0"/>

</xml_diff>